<commit_message>
check my notes, refresh for company's secret
</commit_message>
<xml_diff>
--- a/note.docx
+++ b/note.docx
@@ -6,12 +6,14 @@
       <w:pPr>
         <w:pStyle w:val="1"/>
       </w:pPr>
+      <w:proofErr w:type="spellStart"/>
       <w:r>
         <w:rPr>
           <w:rFonts w:hint="eastAsia"/>
         </w:rPr>
         <w:t>SpringMvc</w:t>
       </w:r>
+      <w:proofErr w:type="spellEnd"/>
     </w:p>
     <w:p>
       <w:pPr>
@@ -51,12 +53,14 @@
         </w:rPr>
         <w:t>，地址栏的</w:t>
       </w:r>
+      <w:proofErr w:type="spellStart"/>
       <w:r>
         <w:rPr>
           <w:rFonts w:hint="eastAsia"/>
         </w:rPr>
         <w:t>url</w:t>
       </w:r>
+      <w:proofErr w:type="spellEnd"/>
       <w:r>
         <w:rPr>
           <w:rFonts w:hint="eastAsia"/>
@@ -74,6 +78,7 @@
       <w:pPr>
         <w:ind w:firstLine="420"/>
       </w:pPr>
+      <w:proofErr w:type="gramStart"/>
       <w:r>
         <w:rPr>
           <w:rFonts w:ascii="Consolas" w:hAnsi="Consolas" w:cs="Consolas"/>
@@ -87,6 +92,7 @@
         </w:rPr>
         <w:t>return</w:t>
       </w:r>
+      <w:proofErr w:type="gramEnd"/>
       <w:r>
         <w:rPr>
           <w:rFonts w:ascii="Consolas" w:hAnsi="Consolas" w:cs="Consolas"/>
@@ -120,7 +126,31 @@
           <w:szCs w:val="24"/>
           <w:highlight w:val="lightGray"/>
         </w:rPr>
-        <w:t xml:space="preserve"> ModelAndView(</w:t>
+        <w:t xml:space="preserve"> </w:t>
+      </w:r>
+      <w:proofErr w:type="spellStart"/>
+      <w:r>
+        <w:rPr>
+          <w:rFonts w:ascii="Consolas" w:hAnsi="Consolas" w:cs="Consolas"/>
+          <w:color w:val="000000"/>
+          <w:kern w:val="0"/>
+          <w:sz w:val="24"/>
+          <w:szCs w:val="24"/>
+          <w:highlight w:val="lightGray"/>
+        </w:rPr>
+        <w:t>ModelAndView</w:t>
+      </w:r>
+      <w:proofErr w:type="spellEnd"/>
+      <w:r>
+        <w:rPr>
+          <w:rFonts w:ascii="Consolas" w:hAnsi="Consolas" w:cs="Consolas"/>
+          <w:color w:val="000000"/>
+          <w:kern w:val="0"/>
+          <w:sz w:val="24"/>
+          <w:szCs w:val="24"/>
+          <w:highlight w:val="lightGray"/>
+        </w:rPr>
+        <w:t>(</w:t>
       </w:r>
       <w:r>
         <w:rPr>
@@ -174,6 +204,7 @@
         <w:pStyle w:val="a3"/>
         <w:ind w:left="780" w:firstLineChars="0" w:firstLine="0"/>
       </w:pPr>
+      <w:proofErr w:type="gramStart"/>
       <w:r>
         <w:rPr>
           <w:rFonts w:ascii="Consolas" w:hAnsi="Consolas" w:cs="Consolas"/>
@@ -187,6 +218,7 @@
         </w:rPr>
         <w:t>return</w:t>
       </w:r>
+      <w:proofErr w:type="gramEnd"/>
       <w:r>
         <w:rPr>
           <w:rFonts w:ascii="Consolas" w:hAnsi="Consolas" w:cs="Consolas"/>
@@ -220,7 +252,31 @@
           <w:szCs w:val="24"/>
           <w:highlight w:val="lightGray"/>
         </w:rPr>
-        <w:t xml:space="preserve"> ModelAndView(</w:t>
+        <w:t xml:space="preserve"> </w:t>
+      </w:r>
+      <w:proofErr w:type="spellStart"/>
+      <w:r>
+        <w:rPr>
+          <w:rFonts w:ascii="Consolas" w:hAnsi="Consolas" w:cs="Consolas"/>
+          <w:color w:val="000000"/>
+          <w:kern w:val="0"/>
+          <w:sz w:val="24"/>
+          <w:szCs w:val="24"/>
+          <w:highlight w:val="lightGray"/>
+        </w:rPr>
+        <w:t>ModelAndView</w:t>
+      </w:r>
+      <w:proofErr w:type="spellEnd"/>
+      <w:r>
+        <w:rPr>
+          <w:rFonts w:ascii="Consolas" w:hAnsi="Consolas" w:cs="Consolas"/>
+          <w:color w:val="000000"/>
+          <w:kern w:val="0"/>
+          <w:sz w:val="24"/>
+          <w:szCs w:val="24"/>
+          <w:highlight w:val="lightGray"/>
+        </w:rPr>
+        <w:t>(</w:t>
       </w:r>
       <w:r>
         <w:rPr>
@@ -231,7 +287,19 @@
           <w:szCs w:val="24"/>
           <w:highlight w:val="lightGray"/>
         </w:rPr>
-        <w:t>"/tokenValidation.</w:t>
+        <w:t>"/</w:t>
+      </w:r>
+      <w:proofErr w:type="spellStart"/>
+      <w:r>
+        <w:rPr>
+          <w:rFonts w:ascii="Consolas" w:hAnsi="Consolas" w:cs="Consolas"/>
+          <w:color w:val="2A00FF"/>
+          <w:kern w:val="0"/>
+          <w:sz w:val="24"/>
+          <w:szCs w:val="24"/>
+          <w:highlight w:val="lightGray"/>
+        </w:rPr>
+        <w:t>tokenValidation.</w:t>
       </w:r>
       <w:r>
         <w:rPr>
@@ -244,6 +312,7 @@
         </w:rPr>
         <w:t>jsp</w:t>
       </w:r>
+      <w:proofErr w:type="spellEnd"/>
       <w:r>
         <w:rPr>
           <w:rFonts w:ascii="Consolas" w:hAnsi="Consolas" w:cs="Consolas"/>
@@ -357,37 +426,9 @@
           <w:sz w:val="24"/>
           <w:szCs w:val="24"/>
         </w:rPr>
-        <w:t>"timeTigger"</w:t>
-      </w:r>
-      <w:r>
-        <w:rPr>
-          <w:rFonts w:ascii="Consolas" w:hAnsi="Consolas" w:cs="Consolas"/>
-          <w:kern w:val="0"/>
-          <w:sz w:val="24"/>
-          <w:szCs w:val="24"/>
-        </w:rPr>
-        <w:t xml:space="preserve"> </w:t>
-      </w:r>
-      <w:r>
-        <w:rPr>
-          <w:rFonts w:ascii="Consolas" w:hAnsi="Consolas" w:cs="Consolas"/>
-          <w:color w:val="7F007F"/>
-          <w:kern w:val="0"/>
-          <w:sz w:val="24"/>
-          <w:szCs w:val="24"/>
-        </w:rPr>
-        <w:t>class</w:t>
-      </w:r>
-      <w:r>
-        <w:rPr>
-          <w:rFonts w:ascii="Consolas" w:hAnsi="Consolas" w:cs="Consolas"/>
-          <w:color w:val="000000"/>
-          <w:kern w:val="0"/>
-          <w:sz w:val="24"/>
-          <w:szCs w:val="24"/>
-        </w:rPr>
-        <w:t>=</w:t>
-      </w:r>
+        <w:t>"</w:t>
+      </w:r>
+      <w:proofErr w:type="spellStart"/>
       <w:r>
         <w:rPr>
           <w:rFonts w:ascii="Consolas" w:hAnsi="Consolas" w:cs="Consolas"/>
@@ -398,7 +439,87 @@
           <w:sz w:val="24"/>
           <w:szCs w:val="24"/>
         </w:rPr>
-        <w:t>"org.springframework.scheduling.quartz.CronTriggerBean"</w:t>
+        <w:t>timeTigger</w:t>
+      </w:r>
+      <w:proofErr w:type="spellEnd"/>
+      <w:r>
+        <w:rPr>
+          <w:rFonts w:ascii="Consolas" w:hAnsi="Consolas" w:cs="Consolas"/>
+          <w:i/>
+          <w:iCs/>
+          <w:color w:val="2A00FF"/>
+          <w:kern w:val="0"/>
+          <w:sz w:val="24"/>
+          <w:szCs w:val="24"/>
+        </w:rPr>
+        <w:t>"</w:t>
+      </w:r>
+      <w:r>
+        <w:rPr>
+          <w:rFonts w:ascii="Consolas" w:hAnsi="Consolas" w:cs="Consolas"/>
+          <w:kern w:val="0"/>
+          <w:sz w:val="24"/>
+          <w:szCs w:val="24"/>
+        </w:rPr>
+        <w:t xml:space="preserve"> </w:t>
+      </w:r>
+      <w:r>
+        <w:rPr>
+          <w:rFonts w:ascii="Consolas" w:hAnsi="Consolas" w:cs="Consolas"/>
+          <w:color w:val="7F007F"/>
+          <w:kern w:val="0"/>
+          <w:sz w:val="24"/>
+          <w:szCs w:val="24"/>
+        </w:rPr>
+        <w:t>class</w:t>
+      </w:r>
+      <w:r>
+        <w:rPr>
+          <w:rFonts w:ascii="Consolas" w:hAnsi="Consolas" w:cs="Consolas"/>
+          <w:color w:val="000000"/>
+          <w:kern w:val="0"/>
+          <w:sz w:val="24"/>
+          <w:szCs w:val="24"/>
+        </w:rPr>
+        <w:t>=</w:t>
+      </w:r>
+      <w:r>
+        <w:rPr>
+          <w:rFonts w:ascii="Consolas" w:hAnsi="Consolas" w:cs="Consolas"/>
+          <w:i/>
+          <w:iCs/>
+          <w:color w:val="2A00FF"/>
+          <w:kern w:val="0"/>
+          <w:sz w:val="24"/>
+          <w:szCs w:val="24"/>
+        </w:rPr>
+        <w:t>"</w:t>
+      </w:r>
+      <w:proofErr w:type="spellStart"/>
+      <w:r>
+        <w:rPr>
+          <w:rFonts w:ascii="Consolas" w:hAnsi="Consolas" w:cs="Consolas"/>
+          <w:i/>
+          <w:iCs/>
+          <w:color w:val="2A00FF"/>
+          <w:kern w:val="0"/>
+          <w:sz w:val="24"/>
+          <w:szCs w:val="24"/>
+        </w:rPr>
+        <w:t>org.springframework.scheduling.quartz.CronTriggerBean</w:t>
+      </w:r>
+      <w:proofErr w:type="spellEnd"/>
+      <w:r>
+        <w:rPr>
+          <w:rFonts w:ascii="Consolas" w:hAnsi="Consolas" w:cs="Consolas"/>
+          <w:i/>
+          <w:iCs/>
+          <w:color w:val="2A00FF"/>
+          <w:kern w:val="0"/>
+          <w:sz w:val="24"/>
+          <w:szCs w:val="24"/>
+        </w:rPr>
+        <w:t>"</w:t>
       </w:r>
       <w:r>
         <w:rPr>
@@ -503,37 +624,9 @@
           <w:sz w:val="24"/>
           <w:szCs w:val="24"/>
         </w:rPr>
-        <w:t>"jobDetail"</w:t>
-      </w:r>
-      <w:r>
-        <w:rPr>
-          <w:rFonts w:ascii="Consolas" w:hAnsi="Consolas" w:cs="Consolas"/>
-          <w:kern w:val="0"/>
-          <w:sz w:val="24"/>
-          <w:szCs w:val="24"/>
-        </w:rPr>
-        <w:t xml:space="preserve"> </w:t>
-      </w:r>
-      <w:r>
-        <w:rPr>
-          <w:rFonts w:ascii="Consolas" w:hAnsi="Consolas" w:cs="Consolas"/>
-          <w:color w:val="7F007F"/>
-          <w:kern w:val="0"/>
-          <w:sz w:val="24"/>
-          <w:szCs w:val="24"/>
-        </w:rPr>
-        <w:t>ref</w:t>
-      </w:r>
-      <w:r>
-        <w:rPr>
-          <w:rFonts w:ascii="Consolas" w:hAnsi="Consolas" w:cs="Consolas"/>
-          <w:color w:val="000000"/>
-          <w:kern w:val="0"/>
-          <w:sz w:val="24"/>
-          <w:szCs w:val="24"/>
-        </w:rPr>
-        <w:t>=</w:t>
-      </w:r>
+        <w:t>"</w:t>
+      </w:r>
+      <w:proofErr w:type="spellStart"/>
       <w:r>
         <w:rPr>
           <w:rFonts w:ascii="Consolas" w:hAnsi="Consolas" w:cs="Consolas"/>
@@ -544,7 +637,87 @@
           <w:sz w:val="24"/>
           <w:szCs w:val="24"/>
         </w:rPr>
-        <w:t>"timeDitail"</w:t>
+        <w:t>jobDetail</w:t>
+      </w:r>
+      <w:proofErr w:type="spellEnd"/>
+      <w:r>
+        <w:rPr>
+          <w:rFonts w:ascii="Consolas" w:hAnsi="Consolas" w:cs="Consolas"/>
+          <w:i/>
+          <w:iCs/>
+          <w:color w:val="2A00FF"/>
+          <w:kern w:val="0"/>
+          <w:sz w:val="24"/>
+          <w:szCs w:val="24"/>
+        </w:rPr>
+        <w:t>"</w:t>
+      </w:r>
+      <w:r>
+        <w:rPr>
+          <w:rFonts w:ascii="Consolas" w:hAnsi="Consolas" w:cs="Consolas"/>
+          <w:kern w:val="0"/>
+          <w:sz w:val="24"/>
+          <w:szCs w:val="24"/>
+        </w:rPr>
+        <w:t xml:space="preserve"> </w:t>
+      </w:r>
+      <w:r>
+        <w:rPr>
+          <w:rFonts w:ascii="Consolas" w:hAnsi="Consolas" w:cs="Consolas"/>
+          <w:color w:val="7F007F"/>
+          <w:kern w:val="0"/>
+          <w:sz w:val="24"/>
+          <w:szCs w:val="24"/>
+        </w:rPr>
+        <w:t>ref</w:t>
+      </w:r>
+      <w:r>
+        <w:rPr>
+          <w:rFonts w:ascii="Consolas" w:hAnsi="Consolas" w:cs="Consolas"/>
+          <w:color w:val="000000"/>
+          <w:kern w:val="0"/>
+          <w:sz w:val="24"/>
+          <w:szCs w:val="24"/>
+        </w:rPr>
+        <w:t>=</w:t>
+      </w:r>
+      <w:r>
+        <w:rPr>
+          <w:rFonts w:ascii="Consolas" w:hAnsi="Consolas" w:cs="Consolas"/>
+          <w:i/>
+          <w:iCs/>
+          <w:color w:val="2A00FF"/>
+          <w:kern w:val="0"/>
+          <w:sz w:val="24"/>
+          <w:szCs w:val="24"/>
+        </w:rPr>
+        <w:t>"</w:t>
+      </w:r>
+      <w:proofErr w:type="spellStart"/>
+      <w:r>
+        <w:rPr>
+          <w:rFonts w:ascii="Consolas" w:hAnsi="Consolas" w:cs="Consolas"/>
+          <w:i/>
+          <w:iCs/>
+          <w:color w:val="2A00FF"/>
+          <w:kern w:val="0"/>
+          <w:sz w:val="24"/>
+          <w:szCs w:val="24"/>
+        </w:rPr>
+        <w:t>timeDitail</w:t>
+      </w:r>
+      <w:proofErr w:type="spellEnd"/>
+      <w:r>
+        <w:rPr>
+          <w:rFonts w:ascii="Consolas" w:hAnsi="Consolas" w:cs="Consolas"/>
+          <w:i/>
+          <w:iCs/>
+          <w:color w:val="2A00FF"/>
+          <w:kern w:val="0"/>
+          <w:sz w:val="24"/>
+          <w:szCs w:val="24"/>
+        </w:rPr>
+        <w:t>"</w:t>
       </w:r>
       <w:r>
         <w:rPr>
@@ -669,7 +842,33 @@
           <w:sz w:val="24"/>
           <w:szCs w:val="24"/>
         </w:rPr>
-        <w:t>"cronExpression"</w:t>
+        <w:t>"</w:t>
+      </w:r>
+      <w:proofErr w:type="spellStart"/>
+      <w:r>
+        <w:rPr>
+          <w:rFonts w:ascii="Consolas" w:hAnsi="Consolas" w:cs="Consolas"/>
+          <w:i/>
+          <w:iCs/>
+          <w:color w:val="2A00FF"/>
+          <w:kern w:val="0"/>
+          <w:sz w:val="24"/>
+          <w:szCs w:val="24"/>
+        </w:rPr>
+        <w:t>cronExpression</w:t>
+      </w:r>
+      <w:proofErr w:type="spellEnd"/>
+      <w:r>
+        <w:rPr>
+          <w:rFonts w:ascii="Consolas" w:hAnsi="Consolas" w:cs="Consolas"/>
+          <w:i/>
+          <w:iCs/>
+          <w:color w:val="2A00FF"/>
+          <w:kern w:val="0"/>
+          <w:sz w:val="24"/>
+          <w:szCs w:val="24"/>
+        </w:rPr>
+        <w:t>"</w:t>
       </w:r>
       <w:r>
         <w:rPr>
@@ -736,6 +935,7 @@
         </w:rPr>
         <w:t>&lt;</w:t>
       </w:r>
+      <w:proofErr w:type="gramStart"/>
       <w:r>
         <w:rPr>
           <w:rFonts w:ascii="Consolas" w:hAnsi="Consolas" w:cs="Consolas"/>
@@ -756,6 +956,7 @@
         </w:rPr>
         <w:t>&gt;</w:t>
       </w:r>
+      <w:proofErr w:type="gramEnd"/>
       <w:r>
         <w:rPr>
           <w:rFonts w:ascii="Consolas" w:hAnsi="Consolas" w:cs="Consolas"/>
@@ -1011,6 +1212,7 @@
         </w:rPr>
         <w:t xml:space="preserve"> </w:t>
       </w:r>
+      <w:proofErr w:type="gramStart"/>
       <w:r>
         <w:rPr>
           <w:rFonts w:ascii="Consolas" w:hAnsi="Consolas" w:cs="Consolas" w:hint="eastAsia"/>
@@ -1029,7 +1231,18 @@
           <w:sz w:val="24"/>
           <w:szCs w:val="24"/>
         </w:rPr>
-        <w:t xml:space="preserve">  0/5</w:t>
+        <w:t xml:space="preserve">  0</w:t>
+      </w:r>
+      <w:proofErr w:type="gramEnd"/>
+      <w:r>
+        <w:rPr>
+          <w:rFonts w:ascii="Consolas" w:hAnsi="Consolas" w:cs="Consolas" w:hint="eastAsia"/>
+          <w:color w:val="3F5FBF"/>
+          <w:kern w:val="0"/>
+          <w:sz w:val="24"/>
+          <w:szCs w:val="24"/>
+        </w:rPr>
+        <w:t>/5</w:t>
       </w:r>
       <w:r>
         <w:rPr>
@@ -1231,12 +1444,14 @@
         </w:rPr>
         <w:t>查看</w:t>
       </w:r>
+      <w:proofErr w:type="spellStart"/>
       <w:r>
         <w:rPr>
           <w:rFonts w:hint="eastAsia"/>
         </w:rPr>
         <w:t>jsp</w:t>
       </w:r>
+      <w:proofErr w:type="spellEnd"/>
       <w:r>
         <w:rPr>
           <w:rFonts w:hint="eastAsia"/>
@@ -1395,7 +1610,35 @@
         <w:rPr>
           <w:rFonts w:hint="eastAsia"/>
         </w:rPr>
-        <w:t>，就可以在启动后让命令窗口不自动关闭，可以查看是哪部分出的问题</w:t>
+        <w:t>，就可以在启动后</w:t>
+      </w:r>
+      <w:proofErr w:type="gramStart"/>
+      <w:r>
+        <w:rPr>
+          <w:rFonts w:hint="eastAsia"/>
+        </w:rPr>
+        <w:t>让命令</w:t>
+      </w:r>
+      <w:proofErr w:type="gramEnd"/>
+      <w:r>
+        <w:rPr>
+          <w:rFonts w:hint="eastAsia"/>
+        </w:rPr>
+        <w:t>窗口</w:t>
+      </w:r>
+      <w:proofErr w:type="gramStart"/>
+      <w:r>
+        <w:rPr>
+          <w:rFonts w:hint="eastAsia"/>
+        </w:rPr>
+        <w:t>不</w:t>
+      </w:r>
+      <w:proofErr w:type="gramEnd"/>
+      <w:r>
+        <w:rPr>
+          <w:rFonts w:hint="eastAsia"/>
+        </w:rPr>
+        <w:t>自动关闭，可以查看是哪部分出的问题</w:t>
       </w:r>
     </w:p>
     <w:p/>
@@ -1451,7 +1694,95 @@
           <w:szCs w:val="21"/>
           <w:shd w:val="pct15" w:color="auto" w:fill="FFFFFF"/>
         </w:rPr>
-        <w:t>$ORACLE_BASE/diag/rdbms/$oracle_sid/$oracle_sid/trace</w:t>
+        <w:t>$ORACLE_BASE/</w:t>
+      </w:r>
+      <w:proofErr w:type="spellStart"/>
+      <w:r>
+        <w:rPr>
+          <w:rFonts w:ascii="Tahoma" w:eastAsia="宋体" w:hAnsi="Tahoma" w:cs="Tahoma"/>
+          <w:color w:val="444444"/>
+          <w:kern w:val="0"/>
+          <w:szCs w:val="21"/>
+          <w:shd w:val="pct15" w:color="auto" w:fill="FFFFFF"/>
+        </w:rPr>
+        <w:t>diag</w:t>
+      </w:r>
+      <w:proofErr w:type="spellEnd"/>
+      <w:r>
+        <w:rPr>
+          <w:rFonts w:ascii="Tahoma" w:eastAsia="宋体" w:hAnsi="Tahoma" w:cs="Tahoma"/>
+          <w:color w:val="444444"/>
+          <w:kern w:val="0"/>
+          <w:szCs w:val="21"/>
+          <w:shd w:val="pct15" w:color="auto" w:fill="FFFFFF"/>
+        </w:rPr>
+        <w:t>/</w:t>
+      </w:r>
+      <w:proofErr w:type="spellStart"/>
+      <w:r>
+        <w:rPr>
+          <w:rFonts w:ascii="Tahoma" w:eastAsia="宋体" w:hAnsi="Tahoma" w:cs="Tahoma"/>
+          <w:color w:val="444444"/>
+          <w:kern w:val="0"/>
+          <w:szCs w:val="21"/>
+          <w:shd w:val="pct15" w:color="auto" w:fill="FFFFFF"/>
+        </w:rPr>
+        <w:t>rdbms</w:t>
+      </w:r>
+      <w:proofErr w:type="spellEnd"/>
+      <w:r>
+        <w:rPr>
+          <w:rFonts w:ascii="Tahoma" w:eastAsia="宋体" w:hAnsi="Tahoma" w:cs="Tahoma"/>
+          <w:color w:val="444444"/>
+          <w:kern w:val="0"/>
+          <w:szCs w:val="21"/>
+          <w:shd w:val="pct15" w:color="auto" w:fill="FFFFFF"/>
+        </w:rPr>
+        <w:t>/$</w:t>
+      </w:r>
+      <w:proofErr w:type="spellStart"/>
+      <w:r>
+        <w:rPr>
+          <w:rFonts w:ascii="Tahoma" w:eastAsia="宋体" w:hAnsi="Tahoma" w:cs="Tahoma"/>
+          <w:color w:val="444444"/>
+          <w:kern w:val="0"/>
+          <w:szCs w:val="21"/>
+          <w:shd w:val="pct15" w:color="auto" w:fill="FFFFFF"/>
+        </w:rPr>
+        <w:t>oracle_sid</w:t>
+      </w:r>
+      <w:proofErr w:type="spellEnd"/>
+      <w:r>
+        <w:rPr>
+          <w:rFonts w:ascii="Tahoma" w:eastAsia="宋体" w:hAnsi="Tahoma" w:cs="Tahoma"/>
+          <w:color w:val="444444"/>
+          <w:kern w:val="0"/>
+          <w:szCs w:val="21"/>
+          <w:shd w:val="pct15" w:color="auto" w:fill="FFFFFF"/>
+        </w:rPr>
+        <w:t>/$</w:t>
+      </w:r>
+      <w:proofErr w:type="spellStart"/>
+      <w:r>
+        <w:rPr>
+          <w:rFonts w:ascii="Tahoma" w:eastAsia="宋体" w:hAnsi="Tahoma" w:cs="Tahoma"/>
+          <w:color w:val="444444"/>
+          <w:kern w:val="0"/>
+          <w:szCs w:val="21"/>
+          <w:shd w:val="pct15" w:color="auto" w:fill="FFFFFF"/>
+        </w:rPr>
+        <w:t>oracle_sid</w:t>
+      </w:r>
+      <w:proofErr w:type="spellEnd"/>
+      <w:r>
+        <w:rPr>
+          <w:rFonts w:ascii="Tahoma" w:eastAsia="宋体" w:hAnsi="Tahoma" w:cs="Tahoma"/>
+          <w:color w:val="444444"/>
+          <w:kern w:val="0"/>
+          <w:szCs w:val="21"/>
+          <w:shd w:val="pct15" w:color="auto" w:fill="FFFFFF"/>
+        </w:rPr>
+        <w:t>/trace</w:t>
       </w:r>
     </w:p>
     <w:p>
@@ -1471,15 +1802,80 @@
         <w:rPr>
           <w:shd w:val="pct15" w:color="auto" w:fill="FFFFFF"/>
         </w:rPr>
-        <w:t>u01/app/oracle/diag/rdbms/orcl/orcl/alert</w:t>
-      </w:r>
-      <w:r>
-        <w:rPr>
-          <w:rFonts w:hint="eastAsia"/>
-          <w:shd w:val="pct15" w:color="auto" w:fill="FFFFFF"/>
-        </w:rPr>
-        <w:t>/log.xml</w:t>
-      </w:r>
+        <w:t>u01/app/oracle/</w:t>
+      </w:r>
+      <w:proofErr w:type="spellStart"/>
+      <w:r>
+        <w:rPr>
+          <w:shd w:val="pct15" w:color="auto" w:fill="FFFFFF"/>
+        </w:rPr>
+        <w:t>diag</w:t>
+      </w:r>
+      <w:proofErr w:type="spellEnd"/>
+      <w:r>
+        <w:rPr>
+          <w:shd w:val="pct15" w:color="auto" w:fill="FFFFFF"/>
+        </w:rPr>
+        <w:t>/</w:t>
+      </w:r>
+      <w:proofErr w:type="spellStart"/>
+      <w:r>
+        <w:rPr>
+          <w:shd w:val="pct15" w:color="auto" w:fill="FFFFFF"/>
+        </w:rPr>
+        <w:t>rdbms</w:t>
+      </w:r>
+      <w:proofErr w:type="spellEnd"/>
+      <w:r>
+        <w:rPr>
+          <w:shd w:val="pct15" w:color="auto" w:fill="FFFFFF"/>
+        </w:rPr>
+        <w:t>/</w:t>
+      </w:r>
+      <w:proofErr w:type="spellStart"/>
+      <w:r>
+        <w:rPr>
+          <w:shd w:val="pct15" w:color="auto" w:fill="FFFFFF"/>
+        </w:rPr>
+        <w:t>orcl</w:t>
+      </w:r>
+      <w:proofErr w:type="spellEnd"/>
+      <w:r>
+        <w:rPr>
+          <w:shd w:val="pct15" w:color="auto" w:fill="FFFFFF"/>
+        </w:rPr>
+        <w:t>/</w:t>
+      </w:r>
+      <w:proofErr w:type="spellStart"/>
+      <w:r>
+        <w:rPr>
+          <w:shd w:val="pct15" w:color="auto" w:fill="FFFFFF"/>
+        </w:rPr>
+        <w:t>orcl</w:t>
+      </w:r>
+      <w:proofErr w:type="spellEnd"/>
+      <w:r>
+        <w:rPr>
+          <w:shd w:val="pct15" w:color="auto" w:fill="FFFFFF"/>
+        </w:rPr>
+        <w:t>/alert</w:t>
+      </w:r>
+      <w:r>
+        <w:rPr>
+          <w:rFonts w:hint="eastAsia"/>
+          <w:shd w:val="pct15" w:color="auto" w:fill="FFFFFF"/>
+        </w:rPr>
+        <w:t>/log.</w:t>
+      </w:r>
+      <w:proofErr w:type="gramStart"/>
+      <w:r>
+        <w:rPr>
+          <w:rFonts w:hint="eastAsia"/>
+          <w:shd w:val="pct15" w:color="auto" w:fill="FFFFFF"/>
+        </w:rPr>
+        <w:t>xml</w:t>
+      </w:r>
+      <w:proofErr w:type="gramEnd"/>
     </w:p>
     <w:p>
       <w:pPr>
@@ -1502,59 +1898,243 @@
         <w:rPr>
           <w:shd w:val="pct15" w:color="auto" w:fill="FFFFFF"/>
         </w:rPr>
-        <w:t>&lt;msg time='2017-11-02T14:51:15.374+08:00' org_id='oracle' comp_id='rdbms'</w:t>
-      </w:r>
-    </w:p>
-    <w:p>
-      <w:pPr>
-        <w:rPr>
-          <w:shd w:val="pct15" w:color="auto" w:fill="FFFFFF"/>
-        </w:rPr>
-      </w:pPr>
-      <w:r>
-        <w:rPr>
-          <w:shd w:val="pct15" w:color="auto" w:fill="FFFFFF"/>
-        </w:rPr>
-        <w:t xml:space="preserve"> msg_id='3387733731' type='INCIDENT_ERROR' group='Generic Internal Error'</w:t>
-      </w:r>
-    </w:p>
-    <w:p>
-      <w:pPr>
-        <w:rPr>
-          <w:shd w:val="pct15" w:color="auto" w:fill="FFFFFF"/>
-        </w:rPr>
-      </w:pPr>
-      <w:r>
-        <w:rPr>
-          <w:shd w:val="pct15" w:color="auto" w:fill="FFFFFF"/>
-        </w:rPr>
-        <w:t xml:space="preserve"> level='1' host_id='B100' host_addr='199.199.1.30'</w:t>
-      </w:r>
-    </w:p>
-    <w:p>
-      <w:pPr>
-        <w:rPr>
-          <w:shd w:val="pct15" w:color="auto" w:fill="FFFFFF"/>
-        </w:rPr>
-      </w:pPr>
-      <w:r>
-        <w:rPr>
-          <w:shd w:val="pct15" w:color="auto" w:fill="FFFFFF"/>
-        </w:rPr>
-        <w:t xml:space="preserve"> prob_key='ORA 600 [13013]' upstream_comp='' downstream_comp='DML'</w:t>
-      </w:r>
-    </w:p>
-    <w:p>
-      <w:pPr>
-        <w:rPr>
-          <w:shd w:val="pct15" w:color="auto" w:fill="FFFFFF"/>
-        </w:rPr>
-      </w:pPr>
-      <w:r>
-        <w:rPr>
-          <w:shd w:val="pct15" w:color="auto" w:fill="FFFFFF"/>
-        </w:rPr>
-        <w:t xml:space="preserve"> ecid='' errid='145508' detail_path='/u01/app/oracle/diag/rdbms/orcl/orcl/trace/orcl_smon_10668.trc'&gt;</w:t>
+        <w:t>&lt;</w:t>
+      </w:r>
+      <w:proofErr w:type="spellStart"/>
+      <w:r>
+        <w:rPr>
+          <w:shd w:val="pct15" w:color="auto" w:fill="FFFFFF"/>
+        </w:rPr>
+        <w:t>msg</w:t>
+      </w:r>
+      <w:proofErr w:type="spellEnd"/>
+      <w:r>
+        <w:rPr>
+          <w:shd w:val="pct15" w:color="auto" w:fill="FFFFFF"/>
+        </w:rPr>
+        <w:t xml:space="preserve"> time='2017-11-02T14:51:15.374+08:00' </w:t>
+      </w:r>
+      <w:proofErr w:type="spellStart"/>
+      <w:r>
+        <w:rPr>
+          <w:shd w:val="pct15" w:color="auto" w:fill="FFFFFF"/>
+        </w:rPr>
+        <w:t>org_id</w:t>
+      </w:r>
+      <w:proofErr w:type="spellEnd"/>
+      <w:r>
+        <w:rPr>
+          <w:shd w:val="pct15" w:color="auto" w:fill="FFFFFF"/>
+        </w:rPr>
+        <w:t xml:space="preserve">='oracle' </w:t>
+      </w:r>
+      <w:proofErr w:type="spellStart"/>
+      <w:r>
+        <w:rPr>
+          <w:shd w:val="pct15" w:color="auto" w:fill="FFFFFF"/>
+        </w:rPr>
+        <w:t>comp_id</w:t>
+      </w:r>
+      <w:proofErr w:type="spellEnd"/>
+      <w:r>
+        <w:rPr>
+          <w:shd w:val="pct15" w:color="auto" w:fill="FFFFFF"/>
+        </w:rPr>
+        <w:t>='</w:t>
+      </w:r>
+      <w:proofErr w:type="spellStart"/>
+      <w:r>
+        <w:rPr>
+          <w:shd w:val="pct15" w:color="auto" w:fill="FFFFFF"/>
+        </w:rPr>
+        <w:t>rdbms</w:t>
+      </w:r>
+      <w:proofErr w:type="spellEnd"/>
+      <w:r>
+        <w:rPr>
+          <w:shd w:val="pct15" w:color="auto" w:fill="FFFFFF"/>
+        </w:rPr>
+        <w:t>'</w:t>
+      </w:r>
+    </w:p>
+    <w:p>
+      <w:pPr>
+        <w:rPr>
+          <w:shd w:val="pct15" w:color="auto" w:fill="FFFFFF"/>
+        </w:rPr>
+      </w:pPr>
+      <w:r>
+        <w:rPr>
+          <w:shd w:val="pct15" w:color="auto" w:fill="FFFFFF"/>
+        </w:rPr>
+        <w:t xml:space="preserve"> </w:t>
+      </w:r>
+      <w:proofErr w:type="spellStart"/>
+      <w:r>
+        <w:rPr>
+          <w:shd w:val="pct15" w:color="auto" w:fill="FFFFFF"/>
+        </w:rPr>
+        <w:t>msg_id</w:t>
+      </w:r>
+      <w:proofErr w:type="spellEnd"/>
+      <w:r>
+        <w:rPr>
+          <w:shd w:val="pct15" w:color="auto" w:fill="FFFFFF"/>
+        </w:rPr>
+        <w:t>='3387733731' type='INCIDENT_ERROR' group='Generic Internal Error'</w:t>
+      </w:r>
+    </w:p>
+    <w:p>
+      <w:pPr>
+        <w:rPr>
+          <w:shd w:val="pct15" w:color="auto" w:fill="FFFFFF"/>
+        </w:rPr>
+      </w:pPr>
+      <w:r>
+        <w:rPr>
+          <w:shd w:val="pct15" w:color="auto" w:fill="FFFFFF"/>
+        </w:rPr>
+        <w:t xml:space="preserve"> </w:t>
+      </w:r>
+      <w:proofErr w:type="gramStart"/>
+      <w:r>
+        <w:rPr>
+          <w:shd w:val="pct15" w:color="auto" w:fill="FFFFFF"/>
+        </w:rPr>
+        <w:t>level</w:t>
+      </w:r>
+      <w:proofErr w:type="gramEnd"/>
+      <w:r>
+        <w:rPr>
+          <w:shd w:val="pct15" w:color="auto" w:fill="FFFFFF"/>
+        </w:rPr>
+        <w:t xml:space="preserve">='1' </w:t>
+      </w:r>
+      <w:proofErr w:type="spellStart"/>
+      <w:r>
+        <w:rPr>
+          <w:shd w:val="pct15" w:color="auto" w:fill="FFFFFF"/>
+        </w:rPr>
+        <w:t>host_id</w:t>
+      </w:r>
+      <w:proofErr w:type="spellEnd"/>
+      <w:r>
+        <w:rPr>
+          <w:shd w:val="pct15" w:color="auto" w:fill="FFFFFF"/>
+        </w:rPr>
+        <w:t xml:space="preserve">='B100' </w:t>
+      </w:r>
+      <w:proofErr w:type="spellStart"/>
+      <w:r>
+        <w:rPr>
+          <w:shd w:val="pct15" w:color="auto" w:fill="FFFFFF"/>
+        </w:rPr>
+        <w:t>host_addr</w:t>
+      </w:r>
+      <w:proofErr w:type="spellEnd"/>
+      <w:r>
+        <w:rPr>
+          <w:shd w:val="pct15" w:color="auto" w:fill="FFFFFF"/>
+        </w:rPr>
+        <w:t>='199.199.1.30'</w:t>
+      </w:r>
+    </w:p>
+    <w:p>
+      <w:pPr>
+        <w:rPr>
+          <w:shd w:val="pct15" w:color="auto" w:fill="FFFFFF"/>
+        </w:rPr>
+      </w:pPr>
+      <w:r>
+        <w:rPr>
+          <w:shd w:val="pct15" w:color="auto" w:fill="FFFFFF"/>
+        </w:rPr>
+        <w:t xml:space="preserve"> </w:t>
+      </w:r>
+      <w:proofErr w:type="spellStart"/>
+      <w:r>
+        <w:rPr>
+          <w:shd w:val="pct15" w:color="auto" w:fill="FFFFFF"/>
+        </w:rPr>
+        <w:t>prob_key</w:t>
+      </w:r>
+      <w:proofErr w:type="spellEnd"/>
+      <w:r>
+        <w:rPr>
+          <w:shd w:val="pct15" w:color="auto" w:fill="FFFFFF"/>
+        </w:rPr>
+        <w:t xml:space="preserve">='ORA 600 [13013]' </w:t>
+      </w:r>
+      <w:proofErr w:type="spellStart"/>
+      <w:r>
+        <w:rPr>
+          <w:shd w:val="pct15" w:color="auto" w:fill="FFFFFF"/>
+        </w:rPr>
+        <w:t>upstream_comp</w:t>
+      </w:r>
+      <w:proofErr w:type="spellEnd"/>
+      <w:r>
+        <w:rPr>
+          <w:shd w:val="pct15" w:color="auto" w:fill="FFFFFF"/>
+        </w:rPr>
+        <w:t xml:space="preserve">='' </w:t>
+      </w:r>
+      <w:proofErr w:type="spellStart"/>
+      <w:r>
+        <w:rPr>
+          <w:shd w:val="pct15" w:color="auto" w:fill="FFFFFF"/>
+        </w:rPr>
+        <w:t>downstream_comp</w:t>
+      </w:r>
+      <w:proofErr w:type="spellEnd"/>
+      <w:r>
+        <w:rPr>
+          <w:shd w:val="pct15" w:color="auto" w:fill="FFFFFF"/>
+        </w:rPr>
+        <w:t>='DML'</w:t>
+      </w:r>
+    </w:p>
+    <w:p>
+      <w:pPr>
+        <w:rPr>
+          <w:shd w:val="pct15" w:color="auto" w:fill="FFFFFF"/>
+        </w:rPr>
+      </w:pPr>
+      <w:r>
+        <w:rPr>
+          <w:shd w:val="pct15" w:color="auto" w:fill="FFFFFF"/>
+        </w:rPr>
+        <w:t xml:space="preserve"> </w:t>
+      </w:r>
+      <w:proofErr w:type="spellStart"/>
+      <w:proofErr w:type="gramStart"/>
+      <w:r>
+        <w:rPr>
+          <w:shd w:val="pct15" w:color="auto" w:fill="FFFFFF"/>
+        </w:rPr>
+        <w:t>ecid</w:t>
+      </w:r>
+      <w:proofErr w:type="spellEnd"/>
+      <w:proofErr w:type="gramEnd"/>
+      <w:r>
+        <w:rPr>
+          <w:shd w:val="pct15" w:color="auto" w:fill="FFFFFF"/>
+        </w:rPr>
+        <w:t xml:space="preserve">='' </w:t>
+      </w:r>
+      <w:proofErr w:type="spellStart"/>
+      <w:r>
+        <w:rPr>
+          <w:shd w:val="pct15" w:color="auto" w:fill="FFFFFF"/>
+        </w:rPr>
+        <w:t>errid</w:t>
+      </w:r>
+      <w:proofErr w:type="spellEnd"/>
+      <w:r>
+        <w:rPr>
+          <w:shd w:val="pct15" w:color="auto" w:fill="FFFFFF"/>
+        </w:rPr>
+        <w:t>='145508' detail_path='/u01/app/oracle/diag/rdbms/orcl/orcl/trace/orcl_smon_10668.trc'&gt;</w:t>
       </w:r>
     </w:p>
     <w:p>
@@ -1568,20 +2148,160 @@
           <w:shd w:val="pct15" w:color="auto" w:fill="FFFFFF"/>
         </w:rPr>
         <w:lastRenderedPageBreak/>
-        <w:t xml:space="preserve"> &lt;attr name=&amp;apos;IMPACT&amp;apos; value=&amp;apos;POSSIBLE INDEX CORRUPTION&amp;apos;/&gt;</w:t>
-      </w:r>
-    </w:p>
-    <w:p>
-      <w:pPr>
-        <w:rPr>
-          <w:shd w:val="pct15" w:color="auto" w:fill="FFFFFF"/>
-        </w:rPr>
-      </w:pPr>
-      <w:r>
-        <w:rPr>
-          <w:shd w:val="pct15" w:color="auto" w:fill="FFFFFF"/>
-        </w:rPr>
-        <w:t xml:space="preserve"> &lt;txt&gt;Errors in file /u01/app/oracle/diag/rdbms/orcl/orcl/trace/orcl_smon_10668.trc  (incident=145508):</w:t>
+        <w:t xml:space="preserve"> &lt;</w:t>
+      </w:r>
+      <w:proofErr w:type="spellStart"/>
+      <w:r>
+        <w:rPr>
+          <w:shd w:val="pct15" w:color="auto" w:fill="FFFFFF"/>
+        </w:rPr>
+        <w:t>attr</w:t>
+      </w:r>
+      <w:proofErr w:type="spellEnd"/>
+      <w:r>
+        <w:rPr>
+          <w:shd w:val="pct15" w:color="auto" w:fill="FFFFFF"/>
+        </w:rPr>
+        <w:t xml:space="preserve"> name=&amp;</w:t>
+      </w:r>
+      <w:proofErr w:type="spellStart"/>
+      <w:r>
+        <w:rPr>
+          <w:shd w:val="pct15" w:color="auto" w:fill="FFFFFF"/>
+        </w:rPr>
+        <w:t>apos</w:t>
+      </w:r>
+      <w:proofErr w:type="gramStart"/>
+      <w:r>
+        <w:rPr>
+          <w:shd w:val="pct15" w:color="auto" w:fill="FFFFFF"/>
+        </w:rPr>
+        <w:t>;IMPACT</w:t>
+      </w:r>
+      <w:proofErr w:type="gramEnd"/>
+      <w:r>
+        <w:rPr>
+          <w:shd w:val="pct15" w:color="auto" w:fill="FFFFFF"/>
+        </w:rPr>
+        <w:t>&amp;apos</w:t>
+      </w:r>
+      <w:proofErr w:type="spellEnd"/>
+      <w:r>
+        <w:rPr>
+          <w:shd w:val="pct15" w:color="auto" w:fill="FFFFFF"/>
+        </w:rPr>
+        <w:t>; value=&amp;</w:t>
+      </w:r>
+      <w:proofErr w:type="spellStart"/>
+      <w:r>
+        <w:rPr>
+          <w:shd w:val="pct15" w:color="auto" w:fill="FFFFFF"/>
+        </w:rPr>
+        <w:t>apos;POSSIBLE</w:t>
+      </w:r>
+      <w:proofErr w:type="spellEnd"/>
+      <w:r>
+        <w:rPr>
+          <w:shd w:val="pct15" w:color="auto" w:fill="FFFFFF"/>
+        </w:rPr>
+        <w:t xml:space="preserve"> INDEX </w:t>
+      </w:r>
+      <w:proofErr w:type="spellStart"/>
+      <w:r>
+        <w:rPr>
+          <w:shd w:val="pct15" w:color="auto" w:fill="FFFFFF"/>
+        </w:rPr>
+        <w:t>CORRUPTION&amp;apos</w:t>
+      </w:r>
+      <w:proofErr w:type="spellEnd"/>
+      <w:r>
+        <w:rPr>
+          <w:shd w:val="pct15" w:color="auto" w:fill="FFFFFF"/>
+        </w:rPr>
+        <w:t>;/&gt;</w:t>
+      </w:r>
+    </w:p>
+    <w:p>
+      <w:pPr>
+        <w:rPr>
+          <w:shd w:val="pct15" w:color="auto" w:fill="FFFFFF"/>
+        </w:rPr>
+      </w:pPr>
+      <w:r>
+        <w:rPr>
+          <w:shd w:val="pct15" w:color="auto" w:fill="FFFFFF"/>
+        </w:rPr>
+        <w:t xml:space="preserve"> &lt;</w:t>
+      </w:r>
+      <w:proofErr w:type="gramStart"/>
+      <w:r>
+        <w:rPr>
+          <w:shd w:val="pct15" w:color="auto" w:fill="FFFFFF"/>
+        </w:rPr>
+        <w:t>txt&gt;</w:t>
+      </w:r>
+      <w:proofErr w:type="gramEnd"/>
+      <w:r>
+        <w:rPr>
+          <w:shd w:val="pct15" w:color="auto" w:fill="FFFFFF"/>
+        </w:rPr>
+        <w:t>Errors in file /u01/app/oracle/</w:t>
+      </w:r>
+      <w:proofErr w:type="spellStart"/>
+      <w:r>
+        <w:rPr>
+          <w:shd w:val="pct15" w:color="auto" w:fill="FFFFFF"/>
+        </w:rPr>
+        <w:t>diag</w:t>
+      </w:r>
+      <w:proofErr w:type="spellEnd"/>
+      <w:r>
+        <w:rPr>
+          <w:shd w:val="pct15" w:color="auto" w:fill="FFFFFF"/>
+        </w:rPr>
+        <w:t>/</w:t>
+      </w:r>
+      <w:proofErr w:type="spellStart"/>
+      <w:r>
+        <w:rPr>
+          <w:shd w:val="pct15" w:color="auto" w:fill="FFFFFF"/>
+        </w:rPr>
+        <w:t>rdbms</w:t>
+      </w:r>
+      <w:proofErr w:type="spellEnd"/>
+      <w:r>
+        <w:rPr>
+          <w:shd w:val="pct15" w:color="auto" w:fill="FFFFFF"/>
+        </w:rPr>
+        <w:t>/</w:t>
+      </w:r>
+      <w:proofErr w:type="spellStart"/>
+      <w:r>
+        <w:rPr>
+          <w:shd w:val="pct15" w:color="auto" w:fill="FFFFFF"/>
+        </w:rPr>
+        <w:t>orcl</w:t>
+      </w:r>
+      <w:proofErr w:type="spellEnd"/>
+      <w:r>
+        <w:rPr>
+          <w:shd w:val="pct15" w:color="auto" w:fill="FFFFFF"/>
+        </w:rPr>
+        <w:t>/</w:t>
+      </w:r>
+      <w:proofErr w:type="spellStart"/>
+      <w:r>
+        <w:rPr>
+          <w:shd w:val="pct15" w:color="auto" w:fill="FFFFFF"/>
+        </w:rPr>
+        <w:t>orcl</w:t>
+      </w:r>
+      <w:proofErr w:type="spellEnd"/>
+      <w:r>
+        <w:rPr>
+          <w:shd w:val="pct15" w:color="auto" w:fill="FFFFFF"/>
+        </w:rPr>
+        <w:t>/trace/orcl_smon_10668.trc  (incident=145508):</w:t>
       </w:r>
     </w:p>
     <w:p>
@@ -1620,7 +2340,21 @@
         <w:rPr>
           <w:shd w:val="pct15" w:color="auto" w:fill="FFFFFF"/>
         </w:rPr>
-        <w:t>&lt;/msg&gt;</w:t>
+        <w:t>&lt;/</w:t>
+      </w:r>
+      <w:proofErr w:type="spellStart"/>
+      <w:r>
+        <w:rPr>
+          <w:shd w:val="pct15" w:color="auto" w:fill="FFFFFF"/>
+        </w:rPr>
+        <w:t>msg</w:t>
+      </w:r>
+      <w:proofErr w:type="spellEnd"/>
+      <w:r>
+        <w:rPr>
+          <w:shd w:val="pct15" w:color="auto" w:fill="FFFFFF"/>
+        </w:rPr>
+        <w:t>&gt;</w:t>
       </w:r>
     </w:p>
     <w:p>
@@ -1682,7 +2416,21 @@
         <w:rPr>
           <w:rFonts w:hint="eastAsia"/>
         </w:rPr>
-        <w:t>[@root ]su - oracle (</w:t>
+        <w:t>[@root ]</w:t>
+      </w:r>
+      <w:proofErr w:type="spellStart"/>
+      <w:r>
+        <w:rPr>
+          <w:rFonts w:hint="eastAsia"/>
+        </w:rPr>
+        <w:t>su</w:t>
+      </w:r>
+      <w:proofErr w:type="spellEnd"/>
+      <w:r>
+        <w:rPr>
+          <w:rFonts w:hint="eastAsia"/>
+        </w:rPr>
+        <w:t xml:space="preserve"> - oracle (</w:t>
       </w:r>
       <w:r>
         <w:rPr>
@@ -1718,8 +2466,13 @@
       </w:r>
       <w:bookmarkStart w:id="0" w:name="OLE_LINK47"/>
       <w:bookmarkStart w:id="1" w:name="OLE_LINK48"/>
-      <w:r>
-        <w:t xml:space="preserve">sqlplus </w:t>
+      <w:proofErr w:type="spellStart"/>
+      <w:r>
+        <w:t>sqlplus</w:t>
+      </w:r>
+      <w:proofErr w:type="spellEnd"/>
+      <w:r>
+        <w:t xml:space="preserve"> </w:t>
       </w:r>
       <w:bookmarkEnd w:id="0"/>
       <w:bookmarkEnd w:id="1"/>
@@ -1739,8 +2492,13 @@
         <w:t xml:space="preserve"> </w:t>
       </w:r>
       <w:r>
-        <w:t>as sysdba</w:t>
-      </w:r>
+        <w:t xml:space="preserve">as </w:t>
+      </w:r>
+      <w:proofErr w:type="spellStart"/>
+      <w:r>
+        <w:t>sysdba</w:t>
+      </w:r>
+      <w:proofErr w:type="spellEnd"/>
       <w:r>
         <w:rPr>
           <w:rFonts w:hint="eastAsia"/>
@@ -1754,19 +2512,29 @@
         </w:rPr>
         <w:t>启动</w:t>
       </w:r>
+      <w:proofErr w:type="spellStart"/>
       <w:r>
         <w:rPr>
           <w:rFonts w:hint="eastAsia"/>
         </w:rPr>
         <w:t>sqlplus</w:t>
       </w:r>
-    </w:p>
-    <w:p>
-      <w:r>
-        <w:rPr>
-          <w:rFonts w:hint="eastAsia"/>
-        </w:rPr>
-        <w:t>sql&gt;</w:t>
+      <w:proofErr w:type="spellEnd"/>
+    </w:p>
+    <w:p>
+      <w:proofErr w:type="spellStart"/>
+      <w:r>
+        <w:rPr>
+          <w:rFonts w:hint="eastAsia"/>
+        </w:rPr>
+        <w:t>sql</w:t>
+      </w:r>
+      <w:proofErr w:type="spellEnd"/>
+      <w:r>
+        <w:rPr>
+          <w:rFonts w:hint="eastAsia"/>
+        </w:rPr>
+        <w:t>&gt;</w:t>
       </w:r>
       <w:bookmarkStart w:id="2" w:name="OLE_LINK49"/>
       <w:bookmarkStart w:id="3" w:name="OLE_LINK50"/>
@@ -1794,11 +2562,19 @@
       </w:r>
     </w:p>
     <w:p>
-      <w:r>
-        <w:rPr>
-          <w:rFonts w:hint="eastAsia"/>
-        </w:rPr>
-        <w:t>sql&gt;startup</w:t>
+      <w:proofErr w:type="spellStart"/>
+      <w:r>
+        <w:rPr>
+          <w:rFonts w:hint="eastAsia"/>
+        </w:rPr>
+        <w:t>sql</w:t>
+      </w:r>
+      <w:proofErr w:type="spellEnd"/>
+      <w:r>
+        <w:rPr>
+          <w:rFonts w:hint="eastAsia"/>
+        </w:rPr>
+        <w:t>&gt;startup</w:t>
       </w:r>
       <w:r>
         <w:rPr>
@@ -1815,12 +2591,22 @@
       </w:r>
     </w:p>
     <w:p>
-      <w:r>
-        <w:rPr>
-          <w:rFonts w:hint="eastAsia"/>
-        </w:rPr>
-        <w:t>sql&gt;</w:t>
-      </w:r>
+      <w:proofErr w:type="spellStart"/>
+      <w:proofErr w:type="gramStart"/>
+      <w:r>
+        <w:rPr>
+          <w:rFonts w:hint="eastAsia"/>
+        </w:rPr>
+        <w:t>sql</w:t>
+      </w:r>
+      <w:proofErr w:type="spellEnd"/>
+      <w:r>
+        <w:rPr>
+          <w:rFonts w:hint="eastAsia"/>
+        </w:rPr>
+        <w:t>&gt;</w:t>
+      </w:r>
+      <w:proofErr w:type="gramEnd"/>
       <w:r>
         <w:t>exit</w:t>
       </w:r>
@@ -1835,13 +2621,26 @@
       </w:r>
     </w:p>
     <w:p>
-      <w:r>
-        <w:t>oracle@suse92:~&gt;</w:t>
+      <w:proofErr w:type="gramStart"/>
+      <w:r>
+        <w:t>oracle@suse92:</w:t>
+      </w:r>
+      <w:proofErr w:type="gramEnd"/>
+      <w:r>
+        <w:t>~&gt;</w:t>
       </w:r>
       <w:bookmarkStart w:id="6" w:name="OLE_LINK53"/>
       <w:bookmarkStart w:id="7" w:name="OLE_LINK54"/>
       <w:r>
-        <w:t xml:space="preserve"> lsnrctl start</w:t>
+        <w:t xml:space="preserve"> </w:t>
+      </w:r>
+      <w:proofErr w:type="spellStart"/>
+      <w:r>
+        <w:t>lsnrctl</w:t>
+      </w:r>
+      <w:proofErr w:type="spellEnd"/>
+      <w:r>
+        <w:t xml:space="preserve"> start</w:t>
       </w:r>
       <w:bookmarkEnd w:id="6"/>
       <w:bookmarkEnd w:id="7"/>
@@ -1856,8 +2655,21 @@
       </w:r>
     </w:p>
     <w:p>
-      <w:r>
-        <w:t>oracle@suse92:~&gt; lsnrctl stop</w:t>
+      <w:proofErr w:type="gramStart"/>
+      <w:r>
+        <w:t>oracle@suse92:</w:t>
+      </w:r>
+      <w:proofErr w:type="gramEnd"/>
+      <w:r>
+        <w:t xml:space="preserve">~&gt; </w:t>
+      </w:r>
+      <w:proofErr w:type="spellStart"/>
+      <w:r>
+        <w:t>lsnrctl</w:t>
+      </w:r>
+      <w:proofErr w:type="spellEnd"/>
+      <w:r>
+        <w:t xml:space="preserve"> stop</w:t>
       </w:r>
     </w:p>
     <w:p/>
@@ -1870,9 +2682,19 @@
       </w:r>
     </w:p>
     <w:p>
-      <w:r>
-        <w:t>oracle@suse92:~&gt; lsnrctl</w:t>
-      </w:r>
+      <w:proofErr w:type="gramStart"/>
+      <w:r>
+        <w:t>oracle@suse92:</w:t>
+      </w:r>
+      <w:proofErr w:type="gramEnd"/>
+      <w:r>
+        <w:t xml:space="preserve">~&gt; </w:t>
+      </w:r>
+      <w:proofErr w:type="spellStart"/>
+      <w:r>
+        <w:t>lsnrctl</w:t>
+      </w:r>
+      <w:proofErr w:type="spellEnd"/>
     </w:p>
     <w:p>
       <w:r>
@@ -1888,9 +2710,6 @@
     <w:p>
       <w:pPr>
         <w:pStyle w:val="2"/>
-        <w:rPr>
-          <w:rFonts w:hint="eastAsia"/>
-        </w:rPr>
       </w:pPr>
       <w:r>
         <w:rPr>
@@ -1899,32 +2718,66 @@
         <w:t>插入的时候进行判断，存在就不插入</w:t>
       </w:r>
     </w:p>
-    <w:p>
-      <w:pPr>
-        <w:rPr>
-          <w:rFonts w:hint="eastAsia"/>
-        </w:rPr>
-      </w:pPr>
-    </w:p>
-    <w:p>
-      <w:pPr>
-        <w:rPr>
-          <w:rFonts w:hint="eastAsia"/>
-        </w:rPr>
-      </w:pPr>
-      <w:r>
-        <w:t>insert into fbslz.wiotest(address,"account",passwd,createdate)select 'www.33221277.com' address,' lichun111111' acccount,'chunchun99' passwd,sysdate from dual where not exists (select address,"account",passwd from fbslz.wiotest where address = 'www.33221277.com' and "account" = ' lichun111111' and passwd = 'chunchun99')</w:t>
-      </w:r>
-    </w:p>
-    <w:p>
-      <w:pPr>
-        <w:rPr>
-          <w:rFonts w:hint="eastAsia"/>
-        </w:rPr>
-      </w:pPr>
-      <w:bookmarkStart w:id="8" w:name="_GoBack"/>
-      <w:bookmarkEnd w:id="8"/>
-    </w:p>
+    <w:p/>
+    <w:p>
+      <w:r>
+        <w:t xml:space="preserve">insert into </w:t>
+      </w:r>
+      <w:proofErr w:type="spellStart"/>
+      <w:proofErr w:type="gramStart"/>
+      <w:r>
+        <w:t>fbslz.wiotest</w:t>
+      </w:r>
+      <w:proofErr w:type="spellEnd"/>
+      <w:r>
+        <w:t>(</w:t>
+      </w:r>
+      <w:proofErr w:type="gramEnd"/>
+      <w:r>
+        <w:t>address,"account",</w:t>
+      </w:r>
+      <w:proofErr w:type="spellStart"/>
+      <w:r>
+        <w:t>passwd,createdate</w:t>
+      </w:r>
+      <w:proofErr w:type="spellEnd"/>
+      <w:r>
+        <w:t xml:space="preserve">)select 'www.33221277.com' address,' lichun111111' acccount,'chunchun99' </w:t>
+      </w:r>
+      <w:proofErr w:type="spellStart"/>
+      <w:r>
+        <w:t>passwd,sysdate</w:t>
+      </w:r>
+      <w:proofErr w:type="spellEnd"/>
+      <w:r>
+        <w:t xml:space="preserve"> from dual where not exists (select address,"account",</w:t>
+      </w:r>
+      <w:proofErr w:type="spellStart"/>
+      <w:r>
+        <w:t>passwd</w:t>
+      </w:r>
+      <w:proofErr w:type="spellEnd"/>
+      <w:r>
+        <w:t xml:space="preserve"> from </w:t>
+      </w:r>
+      <w:proofErr w:type="spellStart"/>
+      <w:r>
+        <w:t>fbslz.wiotest</w:t>
+      </w:r>
+      <w:proofErr w:type="spellEnd"/>
+      <w:r>
+        <w:t xml:space="preserve"> where address = 'www.33221277.com' and "account" = ' lichun111111' and </w:t>
+      </w:r>
+      <w:proofErr w:type="spellStart"/>
+      <w:r>
+        <w:t>passwd</w:t>
+      </w:r>
+      <w:proofErr w:type="spellEnd"/>
+      <w:r>
+        <w:t xml:space="preserve"> = 'chunchun99')</w:t>
+      </w:r>
+    </w:p>
+    <w:p/>
     <w:p>
       <w:pPr>
         <w:pStyle w:val="1"/>
@@ -1972,16 +2825,137 @@
           <w:shd w:val="clear" w:color="auto" w:fill="FFFFFF"/>
         </w:rPr>
       </w:pPr>
+      <w:proofErr w:type="gramStart"/>
       <w:r>
         <w:rPr>
           <w:rFonts w:ascii="微软雅黑" w:eastAsia="微软雅黑" w:hAnsi="微软雅黑" w:hint="eastAsia"/>
           <w:color w:val="454545"/>
           <w:shd w:val="clear" w:color="auto" w:fill="FFFFFF"/>
         </w:rPr>
-        <w:t>find / -type f  -size +1000000k</w:t>
-      </w:r>
-    </w:p>
-    <w:p/>
+        <w:t>find</w:t>
+      </w:r>
+      <w:proofErr w:type="gramEnd"/>
+      <w:r>
+        <w:rPr>
+          <w:rFonts w:ascii="微软雅黑" w:eastAsia="微软雅黑" w:hAnsi="微软雅黑" w:hint="eastAsia"/>
+          <w:color w:val="454545"/>
+          <w:shd w:val="clear" w:color="auto" w:fill="FFFFFF"/>
+        </w:rPr>
+        <w:t xml:space="preserve"> / -type f  -size +1000000k</w:t>
+      </w:r>
+    </w:p>
+    <w:p>
+      <w:pPr>
+        <w:pStyle w:val="2"/>
+        <w:rPr>
+          <w:rFonts w:hint="eastAsia"/>
+        </w:rPr>
+      </w:pPr>
+      <w:r>
+        <w:rPr>
+          <w:rFonts w:hint="eastAsia"/>
+        </w:rPr>
+        <w:t>查找修改时间</w:t>
+      </w:r>
+    </w:p>
+    <w:p>
+      <w:r>
+        <w:rPr>
+          <w:rFonts w:hint="eastAsia"/>
+        </w:rPr>
+        <w:tab/>
+      </w:r>
+      <w:r>
+        <w:rPr>
+          <w:rFonts w:ascii="微软雅黑" w:eastAsia="微软雅黑" w:hAnsi="微软雅黑" w:hint="eastAsia"/>
+          <w:color w:val="000000"/>
+          <w:shd w:val="clear" w:color="auto" w:fill="FFFFFF"/>
+        </w:rPr>
+        <w:t>find /</w:t>
+      </w:r>
+      <w:proofErr w:type="spellStart"/>
+      <w:r>
+        <w:rPr>
+          <w:rFonts w:ascii="微软雅黑" w:eastAsia="微软雅黑" w:hAnsi="微软雅黑" w:hint="eastAsia"/>
+          <w:color w:val="000000"/>
+          <w:shd w:val="clear" w:color="auto" w:fill="FFFFFF"/>
+        </w:rPr>
+        <w:t>var</w:t>
+      </w:r>
+      <w:proofErr w:type="spellEnd"/>
+      <w:r>
+        <w:rPr>
+          <w:rFonts w:ascii="微软雅黑" w:eastAsia="微软雅黑" w:hAnsi="微软雅黑" w:hint="eastAsia"/>
+          <w:color w:val="000000"/>
+          <w:shd w:val="clear" w:color="auto" w:fill="FFFFFF"/>
+        </w:rPr>
+        <w:t>/log/ -</w:t>
+      </w:r>
+      <w:proofErr w:type="spellStart"/>
+      <w:r>
+        <w:rPr>
+          <w:rFonts w:ascii="微软雅黑" w:eastAsia="微软雅黑" w:hAnsi="微软雅黑" w:hint="eastAsia"/>
+          <w:color w:val="000000"/>
+          <w:shd w:val="clear" w:color="auto" w:fill="FFFFFF"/>
+        </w:rPr>
+        <w:t>mmin</w:t>
+      </w:r>
+      <w:proofErr w:type="spellEnd"/>
+      <w:r>
+        <w:rPr>
+          <w:rFonts w:ascii="微软雅黑" w:eastAsia="微软雅黑" w:hAnsi="微软雅黑" w:hint="eastAsia"/>
+          <w:color w:val="000000"/>
+          <w:shd w:val="clear" w:color="auto" w:fill="FFFFFF"/>
+        </w:rPr>
+        <w:t xml:space="preserve"> +10 </w:t>
+      </w:r>
+      <w:r>
+        <w:rPr>
+          <w:rFonts w:ascii="微软雅黑" w:eastAsia="微软雅黑" w:hAnsi="微软雅黑" w:hint="eastAsia"/>
+          <w:color w:val="000000"/>
+          <w:shd w:val="clear" w:color="auto" w:fill="FFFFFF"/>
+        </w:rPr>
+        <w:t xml:space="preserve"> -exec </w:t>
+      </w:r>
+      <w:proofErr w:type="spellStart"/>
+      <w:r>
+        <w:rPr>
+          <w:rFonts w:ascii="微软雅黑" w:eastAsia="微软雅黑" w:hAnsi="微软雅黑" w:hint="eastAsia"/>
+          <w:color w:val="000000"/>
+          <w:shd w:val="clear" w:color="auto" w:fill="FFFFFF"/>
+        </w:rPr>
+        <w:t>rm</w:t>
+      </w:r>
+      <w:proofErr w:type="spellEnd"/>
+      <w:r>
+        <w:rPr>
+          <w:rFonts w:ascii="微软雅黑" w:eastAsia="微软雅黑" w:hAnsi="微软雅黑" w:hint="eastAsia"/>
+          <w:color w:val="000000"/>
+          <w:shd w:val="clear" w:color="auto" w:fill="FFFFFF"/>
+        </w:rPr>
+        <w:t xml:space="preserve"> -</w:t>
+      </w:r>
+      <w:proofErr w:type="spellStart"/>
+      <w:r>
+        <w:rPr>
+          <w:rFonts w:ascii="微软雅黑" w:eastAsia="微软雅黑" w:hAnsi="微软雅黑" w:hint="eastAsia"/>
+          <w:color w:val="000000"/>
+          <w:shd w:val="clear" w:color="auto" w:fill="FFFFFF"/>
+        </w:rPr>
+        <w:t>rf</w:t>
+      </w:r>
+      <w:proofErr w:type="spellEnd"/>
+      <w:r>
+        <w:rPr>
+          <w:rFonts w:ascii="微软雅黑" w:eastAsia="微软雅黑" w:hAnsi="微软雅黑" w:hint="eastAsia"/>
+          <w:color w:val="000000"/>
+          <w:shd w:val="clear" w:color="auto" w:fill="FFFFFF"/>
+        </w:rPr>
+        <w:t xml:space="preserve"> {} \;  </w:t>
+      </w:r>
+      <w:bookmarkStart w:id="8" w:name="_GoBack"/>
+      <w:bookmarkEnd w:id="8"/>
+    </w:p>
     <w:sectPr>
       <w:pgSz w:w="11906" w:h="16838"/>
       <w:pgMar w:top="1440" w:right="1800" w:bottom="1440" w:left="1800" w:header="851" w:footer="992" w:gutter="0"/>

</xml_diff>